<commit_message>
Carrosel pronto + alterações no cadastra transporte
</commit_message>
<xml_diff>
--- a/documentos_do_exercício/TemplateResoluçãoExercício_Turma18.docx
+++ b/documentos_do_exercício/TemplateResoluçãoExercício_Turma18.docx
@@ -1,6 +1,6 @@
 
 <file path=word/document.xml><?xml version="1.0" encoding="utf-8"?>
-<w:document xmlns:wpc="http://schemas.microsoft.com/office/word/2010/wordprocessingCanvas" xmlns:cx="http://schemas.microsoft.com/office/drawing/2014/chartex" xmlns:cx1="http://schemas.microsoft.com/office/drawing/2015/9/8/chartex" xmlns:cx2="http://schemas.microsoft.com/office/drawing/2015/10/21/chartex" xmlns:cx3="http://schemas.microsoft.com/office/drawing/2016/5/9/chartex" xmlns:cx4="http://schemas.microsoft.com/office/drawing/2016/5/10/chartex" xmlns:cx5="http://schemas.microsoft.com/office/drawing/2016/5/11/chartex" xmlns:cx6="http://schemas.microsoft.com/office/drawing/2016/5/12/chartex" xmlns:cx7="http://schemas.microsoft.com/office/drawing/2016/5/13/chartex" xmlns:cx8="http://schemas.microsoft.com/office/drawing/2016/5/14/chartex" xmlns:mc="http://schemas.openxmlformats.org/markup-compatibility/2006" xmlns:aink="http://schemas.microsoft.com/office/drawing/2016/ink" xmlns:am3d="http://schemas.microsoft.com/office/drawing/2017/model3d" xmlns:o="urn:schemas-microsoft-com:office:office" xmlns:oel="http://schemas.microsoft.com/office/2019/extlst" xmlns:r="http://schemas.openxmlformats.org/officeDocument/2006/relationships" xmlns:m="http://schemas.openxmlformats.org/officeDocument/2006/math" xmlns:v="urn:schemas-microsoft-com:vml" xmlns:wp14="http://schemas.microsoft.com/office/word/2010/wordprocessingDrawing" xmlns:wp="http://schemas.openxmlformats.org/drawingml/2006/wordprocessingDrawing" xmlns:w10="urn:schemas-microsoft-com:office:word" xmlns:w="http://schemas.openxmlformats.org/wordprocessingml/2006/main" xmlns:w14="http://schemas.microsoft.com/office/word/2010/wordml" xmlns:w15="http://schemas.microsoft.com/office/word/2012/wordml" xmlns:w16cex="http://schemas.microsoft.com/office/word/2018/wordml/cex" xmlns:w16cid="http://schemas.microsoft.com/office/word/2016/wordml/cid" xmlns:w16="http://schemas.microsoft.com/office/word/2018/wordml" xmlns:w16sdtdh="http://schemas.microsoft.com/office/word/2020/wordml/sdtdatahash" xmlns:w16se="http://schemas.microsoft.com/office/word/2015/wordml/symex" xmlns:wpg="http://schemas.microsoft.com/office/word/2010/wordprocessingGroup" xmlns:wpi="http://schemas.microsoft.com/office/word/2010/wordprocessingInk" xmlns:wne="http://schemas.microsoft.com/office/word/2006/wordml" xmlns:wps="http://schemas.microsoft.com/office/word/2010/wordprocessingShape" mc:Ignorable="w14 w15 w16se w16cid w16 w16cex w16sdtdh wp14">
+<w:document xmlns:wpc="http://schemas.microsoft.com/office/word/2010/wordprocessingCanvas" xmlns:cx="http://schemas.microsoft.com/office/drawing/2014/chartex" xmlns:cx1="http://schemas.microsoft.com/office/drawing/2015/9/8/chartex" xmlns:cx2="http://schemas.microsoft.com/office/drawing/2015/10/21/chartex" xmlns:cx3="http://schemas.microsoft.com/office/drawing/2016/5/9/chartex" xmlns:cx4="http://schemas.microsoft.com/office/drawing/2016/5/10/chartex" xmlns:cx5="http://schemas.microsoft.com/office/drawing/2016/5/11/chartex" xmlns:cx6="http://schemas.microsoft.com/office/drawing/2016/5/12/chartex" xmlns:cx7="http://schemas.microsoft.com/office/drawing/2016/5/13/chartex" xmlns:cx8="http://schemas.microsoft.com/office/drawing/2016/5/14/chartex" xmlns:mc="http://schemas.openxmlformats.org/markup-compatibility/2006" xmlns:aink="http://schemas.microsoft.com/office/drawing/2016/ink" xmlns:am3d="http://schemas.microsoft.com/office/drawing/2017/model3d" xmlns:o="urn:schemas-microsoft-com:office:office" xmlns:r="http://schemas.openxmlformats.org/officeDocument/2006/relationships" xmlns:m="http://schemas.openxmlformats.org/officeDocument/2006/math" xmlns:v="urn:schemas-microsoft-com:vml" xmlns:wp14="http://schemas.microsoft.com/office/word/2010/wordprocessingDrawing" xmlns:wp="http://schemas.openxmlformats.org/drawingml/2006/wordprocessingDrawing" xmlns:w10="urn:schemas-microsoft-com:office:word" xmlns:w="http://schemas.openxmlformats.org/wordprocessingml/2006/main" xmlns:w14="http://schemas.microsoft.com/office/word/2010/wordml" xmlns:w15="http://schemas.microsoft.com/office/word/2012/wordml" xmlns:w16cex="http://schemas.microsoft.com/office/word/2018/wordml/cex" xmlns:w16cid="http://schemas.microsoft.com/office/word/2016/wordml/cid" xmlns:w16="http://schemas.microsoft.com/office/word/2018/wordml" xmlns:w16sdtdh="http://schemas.microsoft.com/office/word/2020/wordml/sdtdatahash" xmlns:w16se="http://schemas.microsoft.com/office/word/2015/wordml/symex" xmlns:wpg="http://schemas.microsoft.com/office/word/2010/wordprocessingGroup" xmlns:wpi="http://schemas.microsoft.com/office/word/2010/wordprocessingInk" xmlns:wne="http://schemas.microsoft.com/office/word/2006/wordml" xmlns:wps="http://schemas.microsoft.com/office/word/2010/wordprocessingShape" mc:Ignorable="w14 w15 w16se w16cid w16 w16cex w16sdtdh wp14">
   <w:body>
     <w:p>
       <w:pPr>
@@ -113,6 +113,15 @@
         </w:rPr>
         <w:t xml:space="preserve"> </w:t>
       </w:r>
+      <w:r>
+        <w:rPr>
+          <w:rFonts w:asciiTheme="majorHAnsi" w:hAnsiTheme="majorHAnsi" w:cstheme="majorHAnsi"/>
+          <w:b/>
+          <w:bCs/>
+          <w:color w:val="2F5496" w:themeColor="accent1" w:themeShade="BF"/>
+        </w:rPr>
+        <w:t>Arthur Pereira Viegas</w:t>
+      </w:r>
     </w:p>
     <w:p>
       <w:pPr>
@@ -162,6 +171,17 @@
         </w:rPr>
         <w:t xml:space="preserve"> </w:t>
       </w:r>
+      <w:hyperlink r:id="rId15" w:history="1">
+        <w:r>
+          <w:rPr>
+            <w:rStyle w:val="Hyperlink"/>
+            <w:rFonts w:asciiTheme="majorHAnsi" w:hAnsiTheme="majorHAnsi" w:cstheme="majorHAnsi"/>
+            <w:b/>
+            <w:bCs/>
+          </w:rPr>
+          <w:t>arthurpviegas@gmail.com</w:t>
+        </w:r>
+      </w:hyperlink>
     </w:p>
     <w:p>
       <w:pPr>
@@ -1878,7 +1898,7 @@
 </file>
 
 <file path=word/endnotes.xml><?xml version="1.0" encoding="utf-8"?>
-<w:endnotes xmlns:wpc="http://schemas.microsoft.com/office/word/2010/wordprocessingCanvas" xmlns:cx="http://schemas.microsoft.com/office/drawing/2014/chartex" xmlns:cx1="http://schemas.microsoft.com/office/drawing/2015/9/8/chartex" xmlns:cx2="http://schemas.microsoft.com/office/drawing/2015/10/21/chartex" xmlns:cx3="http://schemas.microsoft.com/office/drawing/2016/5/9/chartex" xmlns:cx4="http://schemas.microsoft.com/office/drawing/2016/5/10/chartex" xmlns:cx5="http://schemas.microsoft.com/office/drawing/2016/5/11/chartex" xmlns:cx6="http://schemas.microsoft.com/office/drawing/2016/5/12/chartex" xmlns:cx7="http://schemas.microsoft.com/office/drawing/2016/5/13/chartex" xmlns:cx8="http://schemas.microsoft.com/office/drawing/2016/5/14/chartex" xmlns:mc="http://schemas.openxmlformats.org/markup-compatibility/2006" xmlns:aink="http://schemas.microsoft.com/office/drawing/2016/ink" xmlns:am3d="http://schemas.microsoft.com/office/drawing/2017/model3d" xmlns:o="urn:schemas-microsoft-com:office:office" xmlns:oel="http://schemas.microsoft.com/office/2019/extlst" xmlns:r="http://schemas.openxmlformats.org/officeDocument/2006/relationships" xmlns:m="http://schemas.openxmlformats.org/officeDocument/2006/math" xmlns:v="urn:schemas-microsoft-com:vml" xmlns:wp14="http://schemas.microsoft.com/office/word/2010/wordprocessingDrawing" xmlns:wp="http://schemas.openxmlformats.org/drawingml/2006/wordprocessingDrawing" xmlns:w10="urn:schemas-microsoft-com:office:word" xmlns:w="http://schemas.openxmlformats.org/wordprocessingml/2006/main" xmlns:w14="http://schemas.microsoft.com/office/word/2010/wordml" xmlns:w15="http://schemas.microsoft.com/office/word/2012/wordml" xmlns:w16cex="http://schemas.microsoft.com/office/word/2018/wordml/cex" xmlns:w16cid="http://schemas.microsoft.com/office/word/2016/wordml/cid" xmlns:w16="http://schemas.microsoft.com/office/word/2018/wordml" xmlns:w16sdtdh="http://schemas.microsoft.com/office/word/2020/wordml/sdtdatahash" xmlns:w16se="http://schemas.microsoft.com/office/word/2015/wordml/symex" xmlns:wpg="http://schemas.microsoft.com/office/word/2010/wordprocessingGroup" xmlns:wpi="http://schemas.microsoft.com/office/word/2010/wordprocessingInk" xmlns:wne="http://schemas.microsoft.com/office/word/2006/wordml" xmlns:wps="http://schemas.microsoft.com/office/word/2010/wordprocessingShape" mc:Ignorable="w14 w15 w16se w16cid w16 w16cex w16sdtdh wp14">
+<w:endnotes xmlns:wpc="http://schemas.microsoft.com/office/word/2010/wordprocessingCanvas" xmlns:cx="http://schemas.microsoft.com/office/drawing/2014/chartex" xmlns:cx1="http://schemas.microsoft.com/office/drawing/2015/9/8/chartex" xmlns:cx2="http://schemas.microsoft.com/office/drawing/2015/10/21/chartex" xmlns:cx3="http://schemas.microsoft.com/office/drawing/2016/5/9/chartex" xmlns:cx4="http://schemas.microsoft.com/office/drawing/2016/5/10/chartex" xmlns:cx5="http://schemas.microsoft.com/office/drawing/2016/5/11/chartex" xmlns:cx6="http://schemas.microsoft.com/office/drawing/2016/5/12/chartex" xmlns:cx7="http://schemas.microsoft.com/office/drawing/2016/5/13/chartex" xmlns:cx8="http://schemas.microsoft.com/office/drawing/2016/5/14/chartex" xmlns:mc="http://schemas.openxmlformats.org/markup-compatibility/2006" xmlns:aink="http://schemas.microsoft.com/office/drawing/2016/ink" xmlns:am3d="http://schemas.microsoft.com/office/drawing/2017/model3d" xmlns:o="urn:schemas-microsoft-com:office:office" xmlns:r="http://schemas.openxmlformats.org/officeDocument/2006/relationships" xmlns:m="http://schemas.openxmlformats.org/officeDocument/2006/math" xmlns:v="urn:schemas-microsoft-com:vml" xmlns:wp14="http://schemas.microsoft.com/office/word/2010/wordprocessingDrawing" xmlns:wp="http://schemas.openxmlformats.org/drawingml/2006/wordprocessingDrawing" xmlns:w10="urn:schemas-microsoft-com:office:word" xmlns:w="http://schemas.openxmlformats.org/wordprocessingml/2006/main" xmlns:w14="http://schemas.microsoft.com/office/word/2010/wordml" xmlns:w15="http://schemas.microsoft.com/office/word/2012/wordml" xmlns:w16cex="http://schemas.microsoft.com/office/word/2018/wordml/cex" xmlns:w16cid="http://schemas.microsoft.com/office/word/2016/wordml/cid" xmlns:w16="http://schemas.microsoft.com/office/word/2018/wordml" xmlns:w16sdtdh="http://schemas.microsoft.com/office/word/2020/wordml/sdtdatahash" xmlns:w16se="http://schemas.microsoft.com/office/word/2015/wordml/symex" xmlns:wpg="http://schemas.microsoft.com/office/word/2010/wordprocessingGroup" xmlns:wpi="http://schemas.microsoft.com/office/word/2010/wordprocessingInk" xmlns:wne="http://schemas.microsoft.com/office/word/2006/wordml" xmlns:wps="http://schemas.microsoft.com/office/word/2010/wordprocessingShape" mc:Ignorable="w14 w15 w16se w16cid w16 w16cex w16sdtdh wp14">
   <w:endnote w:type="separator" w:id="-1">
     <w:p>
       <w:pPr>
@@ -1903,7 +1923,7 @@
 </file>
 
 <file path=word/footer1.xml><?xml version="1.0" encoding="utf-8"?>
-<w:ftr xmlns:wpc="http://schemas.microsoft.com/office/word/2010/wordprocessingCanvas" xmlns:cx="http://schemas.microsoft.com/office/drawing/2014/chartex" xmlns:cx1="http://schemas.microsoft.com/office/drawing/2015/9/8/chartex" xmlns:cx2="http://schemas.microsoft.com/office/drawing/2015/10/21/chartex" xmlns:cx3="http://schemas.microsoft.com/office/drawing/2016/5/9/chartex" xmlns:cx4="http://schemas.microsoft.com/office/drawing/2016/5/10/chartex" xmlns:cx5="http://schemas.microsoft.com/office/drawing/2016/5/11/chartex" xmlns:cx6="http://schemas.microsoft.com/office/drawing/2016/5/12/chartex" xmlns:cx7="http://schemas.microsoft.com/office/drawing/2016/5/13/chartex" xmlns:cx8="http://schemas.microsoft.com/office/drawing/2016/5/14/chartex" xmlns:mc="http://schemas.openxmlformats.org/markup-compatibility/2006" xmlns:aink="http://schemas.microsoft.com/office/drawing/2016/ink" xmlns:am3d="http://schemas.microsoft.com/office/drawing/2017/model3d" xmlns:o="urn:schemas-microsoft-com:office:office" xmlns:oel="http://schemas.microsoft.com/office/2019/extlst" xmlns:r="http://schemas.openxmlformats.org/officeDocument/2006/relationships" xmlns:m="http://schemas.openxmlformats.org/officeDocument/2006/math" xmlns:v="urn:schemas-microsoft-com:vml" xmlns:wp14="http://schemas.microsoft.com/office/word/2010/wordprocessingDrawing" xmlns:wp="http://schemas.openxmlformats.org/drawingml/2006/wordprocessingDrawing" xmlns:w10="urn:schemas-microsoft-com:office:word" xmlns:w="http://schemas.openxmlformats.org/wordprocessingml/2006/main" xmlns:w14="http://schemas.microsoft.com/office/word/2010/wordml" xmlns:w15="http://schemas.microsoft.com/office/word/2012/wordml" xmlns:w16cex="http://schemas.microsoft.com/office/word/2018/wordml/cex" xmlns:w16cid="http://schemas.microsoft.com/office/word/2016/wordml/cid" xmlns:w16="http://schemas.microsoft.com/office/word/2018/wordml" xmlns:w16sdtdh="http://schemas.microsoft.com/office/word/2020/wordml/sdtdatahash" xmlns:w16se="http://schemas.microsoft.com/office/word/2015/wordml/symex" xmlns:wpg="http://schemas.microsoft.com/office/word/2010/wordprocessingGroup" xmlns:wpi="http://schemas.microsoft.com/office/word/2010/wordprocessingInk" xmlns:wne="http://schemas.microsoft.com/office/word/2006/wordml" xmlns:wps="http://schemas.microsoft.com/office/word/2010/wordprocessingShape" mc:Ignorable="w14 w15 w16se w16cid w16 w16cex w16sdtdh wp14">
+<w:ftr xmlns:wpc="http://schemas.microsoft.com/office/word/2010/wordprocessingCanvas" xmlns:cx="http://schemas.microsoft.com/office/drawing/2014/chartex" xmlns:cx1="http://schemas.microsoft.com/office/drawing/2015/9/8/chartex" xmlns:cx2="http://schemas.microsoft.com/office/drawing/2015/10/21/chartex" xmlns:cx3="http://schemas.microsoft.com/office/drawing/2016/5/9/chartex" xmlns:cx4="http://schemas.microsoft.com/office/drawing/2016/5/10/chartex" xmlns:cx5="http://schemas.microsoft.com/office/drawing/2016/5/11/chartex" xmlns:cx6="http://schemas.microsoft.com/office/drawing/2016/5/12/chartex" xmlns:cx7="http://schemas.microsoft.com/office/drawing/2016/5/13/chartex" xmlns:cx8="http://schemas.microsoft.com/office/drawing/2016/5/14/chartex" xmlns:mc="http://schemas.openxmlformats.org/markup-compatibility/2006" xmlns:aink="http://schemas.microsoft.com/office/drawing/2016/ink" xmlns:am3d="http://schemas.microsoft.com/office/drawing/2017/model3d" xmlns:o="urn:schemas-microsoft-com:office:office" xmlns:r="http://schemas.openxmlformats.org/officeDocument/2006/relationships" xmlns:m="http://schemas.openxmlformats.org/officeDocument/2006/math" xmlns:v="urn:schemas-microsoft-com:vml" xmlns:wp14="http://schemas.microsoft.com/office/word/2010/wordprocessingDrawing" xmlns:wp="http://schemas.openxmlformats.org/drawingml/2006/wordprocessingDrawing" xmlns:w10="urn:schemas-microsoft-com:office:word" xmlns:w="http://schemas.openxmlformats.org/wordprocessingml/2006/main" xmlns:w14="http://schemas.microsoft.com/office/word/2010/wordml" xmlns:w15="http://schemas.microsoft.com/office/word/2012/wordml" xmlns:w16cex="http://schemas.microsoft.com/office/word/2018/wordml/cex" xmlns:w16cid="http://schemas.microsoft.com/office/word/2016/wordml/cid" xmlns:w16="http://schemas.microsoft.com/office/word/2018/wordml" xmlns:w16sdtdh="http://schemas.microsoft.com/office/word/2020/wordml/sdtdatahash" xmlns:w16se="http://schemas.microsoft.com/office/word/2015/wordml/symex" xmlns:wpg="http://schemas.microsoft.com/office/word/2010/wordprocessingGroup" xmlns:wpi="http://schemas.microsoft.com/office/word/2010/wordprocessingInk" xmlns:wne="http://schemas.microsoft.com/office/word/2006/wordml" xmlns:wps="http://schemas.microsoft.com/office/word/2010/wordprocessingShape" mc:Ignorable="w14 w15 w16se w16cid w16 w16cex w16sdtdh wp14">
   <w:p>
     <w:pPr>
       <w:pBdr>
@@ -2003,7 +2023,7 @@
 </file>
 
 <file path=word/footer2.xml><?xml version="1.0" encoding="utf-8"?>
-<w:ftr xmlns:wpc="http://schemas.microsoft.com/office/word/2010/wordprocessingCanvas" xmlns:cx="http://schemas.microsoft.com/office/drawing/2014/chartex" xmlns:cx1="http://schemas.microsoft.com/office/drawing/2015/9/8/chartex" xmlns:cx2="http://schemas.microsoft.com/office/drawing/2015/10/21/chartex" xmlns:cx3="http://schemas.microsoft.com/office/drawing/2016/5/9/chartex" xmlns:cx4="http://schemas.microsoft.com/office/drawing/2016/5/10/chartex" xmlns:cx5="http://schemas.microsoft.com/office/drawing/2016/5/11/chartex" xmlns:cx6="http://schemas.microsoft.com/office/drawing/2016/5/12/chartex" xmlns:cx7="http://schemas.microsoft.com/office/drawing/2016/5/13/chartex" xmlns:cx8="http://schemas.microsoft.com/office/drawing/2016/5/14/chartex" xmlns:mc="http://schemas.openxmlformats.org/markup-compatibility/2006" xmlns:aink="http://schemas.microsoft.com/office/drawing/2016/ink" xmlns:am3d="http://schemas.microsoft.com/office/drawing/2017/model3d" xmlns:o="urn:schemas-microsoft-com:office:office" xmlns:oel="http://schemas.microsoft.com/office/2019/extlst" xmlns:r="http://schemas.openxmlformats.org/officeDocument/2006/relationships" xmlns:m="http://schemas.openxmlformats.org/officeDocument/2006/math" xmlns:v="urn:schemas-microsoft-com:vml" xmlns:wp14="http://schemas.microsoft.com/office/word/2010/wordprocessingDrawing" xmlns:wp="http://schemas.openxmlformats.org/drawingml/2006/wordprocessingDrawing" xmlns:w10="urn:schemas-microsoft-com:office:word" xmlns:w="http://schemas.openxmlformats.org/wordprocessingml/2006/main" xmlns:w14="http://schemas.microsoft.com/office/word/2010/wordml" xmlns:w15="http://schemas.microsoft.com/office/word/2012/wordml" xmlns:w16cex="http://schemas.microsoft.com/office/word/2018/wordml/cex" xmlns:w16cid="http://schemas.microsoft.com/office/word/2016/wordml/cid" xmlns:w16="http://schemas.microsoft.com/office/word/2018/wordml" xmlns:w16sdtdh="http://schemas.microsoft.com/office/word/2020/wordml/sdtdatahash" xmlns:w16se="http://schemas.microsoft.com/office/word/2015/wordml/symex" xmlns:wpg="http://schemas.microsoft.com/office/word/2010/wordprocessingGroup" xmlns:wpi="http://schemas.microsoft.com/office/word/2010/wordprocessingInk" xmlns:wne="http://schemas.microsoft.com/office/word/2006/wordml" xmlns:wps="http://schemas.microsoft.com/office/word/2010/wordprocessingShape" mc:Ignorable="w14 w15 w16se w16cid w16 w16cex w16sdtdh wp14">
+<w:ftr xmlns:wpc="http://schemas.microsoft.com/office/word/2010/wordprocessingCanvas" xmlns:cx="http://schemas.microsoft.com/office/drawing/2014/chartex" xmlns:cx1="http://schemas.microsoft.com/office/drawing/2015/9/8/chartex" xmlns:cx2="http://schemas.microsoft.com/office/drawing/2015/10/21/chartex" xmlns:cx3="http://schemas.microsoft.com/office/drawing/2016/5/9/chartex" xmlns:cx4="http://schemas.microsoft.com/office/drawing/2016/5/10/chartex" xmlns:cx5="http://schemas.microsoft.com/office/drawing/2016/5/11/chartex" xmlns:cx6="http://schemas.microsoft.com/office/drawing/2016/5/12/chartex" xmlns:cx7="http://schemas.microsoft.com/office/drawing/2016/5/13/chartex" xmlns:cx8="http://schemas.microsoft.com/office/drawing/2016/5/14/chartex" xmlns:mc="http://schemas.openxmlformats.org/markup-compatibility/2006" xmlns:aink="http://schemas.microsoft.com/office/drawing/2016/ink" xmlns:am3d="http://schemas.microsoft.com/office/drawing/2017/model3d" xmlns:o="urn:schemas-microsoft-com:office:office" xmlns:r="http://schemas.openxmlformats.org/officeDocument/2006/relationships" xmlns:m="http://schemas.openxmlformats.org/officeDocument/2006/math" xmlns:v="urn:schemas-microsoft-com:vml" xmlns:wp14="http://schemas.microsoft.com/office/word/2010/wordprocessingDrawing" xmlns:wp="http://schemas.openxmlformats.org/drawingml/2006/wordprocessingDrawing" xmlns:w10="urn:schemas-microsoft-com:office:word" xmlns:w="http://schemas.openxmlformats.org/wordprocessingml/2006/main" xmlns:w14="http://schemas.microsoft.com/office/word/2010/wordml" xmlns:w15="http://schemas.microsoft.com/office/word/2012/wordml" xmlns:w16cex="http://schemas.microsoft.com/office/word/2018/wordml/cex" xmlns:w16cid="http://schemas.microsoft.com/office/word/2016/wordml/cid" xmlns:w16="http://schemas.microsoft.com/office/word/2018/wordml" xmlns:w16sdtdh="http://schemas.microsoft.com/office/word/2020/wordml/sdtdatahash" xmlns:w16se="http://schemas.microsoft.com/office/word/2015/wordml/symex" xmlns:wpg="http://schemas.microsoft.com/office/word/2010/wordprocessingGroup" xmlns:wpi="http://schemas.microsoft.com/office/word/2010/wordprocessingInk" xmlns:wne="http://schemas.microsoft.com/office/word/2006/wordml" xmlns:wps="http://schemas.microsoft.com/office/word/2010/wordprocessingShape" mc:Ignorable="w14 w15 w16se w16cid w16 w16cex w16sdtdh wp14">
   <w:p>
     <w:pPr>
       <w:pBdr>
@@ -2102,7 +2122,7 @@
 </file>
 
 <file path=word/footnotes.xml><?xml version="1.0" encoding="utf-8"?>
-<w:footnotes xmlns:wpc="http://schemas.microsoft.com/office/word/2010/wordprocessingCanvas" xmlns:cx="http://schemas.microsoft.com/office/drawing/2014/chartex" xmlns:cx1="http://schemas.microsoft.com/office/drawing/2015/9/8/chartex" xmlns:cx2="http://schemas.microsoft.com/office/drawing/2015/10/21/chartex" xmlns:cx3="http://schemas.microsoft.com/office/drawing/2016/5/9/chartex" xmlns:cx4="http://schemas.microsoft.com/office/drawing/2016/5/10/chartex" xmlns:cx5="http://schemas.microsoft.com/office/drawing/2016/5/11/chartex" xmlns:cx6="http://schemas.microsoft.com/office/drawing/2016/5/12/chartex" xmlns:cx7="http://schemas.microsoft.com/office/drawing/2016/5/13/chartex" xmlns:cx8="http://schemas.microsoft.com/office/drawing/2016/5/14/chartex" xmlns:mc="http://schemas.openxmlformats.org/markup-compatibility/2006" xmlns:aink="http://schemas.microsoft.com/office/drawing/2016/ink" xmlns:am3d="http://schemas.microsoft.com/office/drawing/2017/model3d" xmlns:o="urn:schemas-microsoft-com:office:office" xmlns:oel="http://schemas.microsoft.com/office/2019/extlst" xmlns:r="http://schemas.openxmlformats.org/officeDocument/2006/relationships" xmlns:m="http://schemas.openxmlformats.org/officeDocument/2006/math" xmlns:v="urn:schemas-microsoft-com:vml" xmlns:wp14="http://schemas.microsoft.com/office/word/2010/wordprocessingDrawing" xmlns:wp="http://schemas.openxmlformats.org/drawingml/2006/wordprocessingDrawing" xmlns:w10="urn:schemas-microsoft-com:office:word" xmlns:w="http://schemas.openxmlformats.org/wordprocessingml/2006/main" xmlns:w14="http://schemas.microsoft.com/office/word/2010/wordml" xmlns:w15="http://schemas.microsoft.com/office/word/2012/wordml" xmlns:w16cex="http://schemas.microsoft.com/office/word/2018/wordml/cex" xmlns:w16cid="http://schemas.microsoft.com/office/word/2016/wordml/cid" xmlns:w16="http://schemas.microsoft.com/office/word/2018/wordml" xmlns:w16sdtdh="http://schemas.microsoft.com/office/word/2020/wordml/sdtdatahash" xmlns:w16se="http://schemas.microsoft.com/office/word/2015/wordml/symex" xmlns:wpg="http://schemas.microsoft.com/office/word/2010/wordprocessingGroup" xmlns:wpi="http://schemas.microsoft.com/office/word/2010/wordprocessingInk" xmlns:wne="http://schemas.microsoft.com/office/word/2006/wordml" xmlns:wps="http://schemas.microsoft.com/office/word/2010/wordprocessingShape" mc:Ignorable="w14 w15 w16se w16cid w16 w16cex w16sdtdh wp14">
+<w:footnotes xmlns:wpc="http://schemas.microsoft.com/office/word/2010/wordprocessingCanvas" xmlns:cx="http://schemas.microsoft.com/office/drawing/2014/chartex" xmlns:cx1="http://schemas.microsoft.com/office/drawing/2015/9/8/chartex" xmlns:cx2="http://schemas.microsoft.com/office/drawing/2015/10/21/chartex" xmlns:cx3="http://schemas.microsoft.com/office/drawing/2016/5/9/chartex" xmlns:cx4="http://schemas.microsoft.com/office/drawing/2016/5/10/chartex" xmlns:cx5="http://schemas.microsoft.com/office/drawing/2016/5/11/chartex" xmlns:cx6="http://schemas.microsoft.com/office/drawing/2016/5/12/chartex" xmlns:cx7="http://schemas.microsoft.com/office/drawing/2016/5/13/chartex" xmlns:cx8="http://schemas.microsoft.com/office/drawing/2016/5/14/chartex" xmlns:mc="http://schemas.openxmlformats.org/markup-compatibility/2006" xmlns:aink="http://schemas.microsoft.com/office/drawing/2016/ink" xmlns:am3d="http://schemas.microsoft.com/office/drawing/2017/model3d" xmlns:o="urn:schemas-microsoft-com:office:office" xmlns:r="http://schemas.openxmlformats.org/officeDocument/2006/relationships" xmlns:m="http://schemas.openxmlformats.org/officeDocument/2006/math" xmlns:v="urn:schemas-microsoft-com:vml" xmlns:wp14="http://schemas.microsoft.com/office/word/2010/wordprocessingDrawing" xmlns:wp="http://schemas.openxmlformats.org/drawingml/2006/wordprocessingDrawing" xmlns:w10="urn:schemas-microsoft-com:office:word" xmlns:w="http://schemas.openxmlformats.org/wordprocessingml/2006/main" xmlns:w14="http://schemas.microsoft.com/office/word/2010/wordml" xmlns:w15="http://schemas.microsoft.com/office/word/2012/wordml" xmlns:w16cex="http://schemas.microsoft.com/office/word/2018/wordml/cex" xmlns:w16cid="http://schemas.microsoft.com/office/word/2016/wordml/cid" xmlns:w16="http://schemas.microsoft.com/office/word/2018/wordml" xmlns:w16sdtdh="http://schemas.microsoft.com/office/word/2020/wordml/sdtdatahash" xmlns:w16se="http://schemas.microsoft.com/office/word/2015/wordml/symex" xmlns:wpg="http://schemas.microsoft.com/office/word/2010/wordprocessingGroup" xmlns:wpi="http://schemas.microsoft.com/office/word/2010/wordprocessingInk" xmlns:wne="http://schemas.microsoft.com/office/word/2006/wordml" xmlns:wps="http://schemas.microsoft.com/office/word/2010/wordprocessingShape" mc:Ignorable="w14 w15 w16se w16cid w16 w16cex w16sdtdh wp14">
   <w:footnote w:type="separator" w:id="-1">
     <w:p>
       <w:pPr>
@@ -2127,7 +2147,7 @@
 </file>
 
 <file path=word/header1.xml><?xml version="1.0" encoding="utf-8"?>
-<w:hdr xmlns:wpc="http://schemas.microsoft.com/office/word/2010/wordprocessingCanvas" xmlns:cx="http://schemas.microsoft.com/office/drawing/2014/chartex" xmlns:cx1="http://schemas.microsoft.com/office/drawing/2015/9/8/chartex" xmlns:cx2="http://schemas.microsoft.com/office/drawing/2015/10/21/chartex" xmlns:cx3="http://schemas.microsoft.com/office/drawing/2016/5/9/chartex" xmlns:cx4="http://schemas.microsoft.com/office/drawing/2016/5/10/chartex" xmlns:cx5="http://schemas.microsoft.com/office/drawing/2016/5/11/chartex" xmlns:cx6="http://schemas.microsoft.com/office/drawing/2016/5/12/chartex" xmlns:cx7="http://schemas.microsoft.com/office/drawing/2016/5/13/chartex" xmlns:cx8="http://schemas.microsoft.com/office/drawing/2016/5/14/chartex" xmlns:mc="http://schemas.openxmlformats.org/markup-compatibility/2006" xmlns:aink="http://schemas.microsoft.com/office/drawing/2016/ink" xmlns:am3d="http://schemas.microsoft.com/office/drawing/2017/model3d" xmlns:o="urn:schemas-microsoft-com:office:office" xmlns:oel="http://schemas.microsoft.com/office/2019/extlst" xmlns:r="http://schemas.openxmlformats.org/officeDocument/2006/relationships" xmlns:m="http://schemas.openxmlformats.org/officeDocument/2006/math" xmlns:v="urn:schemas-microsoft-com:vml" xmlns:wp14="http://schemas.microsoft.com/office/word/2010/wordprocessingDrawing" xmlns:wp="http://schemas.openxmlformats.org/drawingml/2006/wordprocessingDrawing" xmlns:w10="urn:schemas-microsoft-com:office:word" xmlns:w="http://schemas.openxmlformats.org/wordprocessingml/2006/main" xmlns:w14="http://schemas.microsoft.com/office/word/2010/wordml" xmlns:w15="http://schemas.microsoft.com/office/word/2012/wordml" xmlns:w16cex="http://schemas.microsoft.com/office/word/2018/wordml/cex" xmlns:w16cid="http://schemas.microsoft.com/office/word/2016/wordml/cid" xmlns:w16="http://schemas.microsoft.com/office/word/2018/wordml" xmlns:w16sdtdh="http://schemas.microsoft.com/office/word/2020/wordml/sdtdatahash" xmlns:w16se="http://schemas.microsoft.com/office/word/2015/wordml/symex" xmlns:wpg="http://schemas.microsoft.com/office/word/2010/wordprocessingGroup" xmlns:wpi="http://schemas.microsoft.com/office/word/2010/wordprocessingInk" xmlns:wne="http://schemas.microsoft.com/office/word/2006/wordml" xmlns:wps="http://schemas.microsoft.com/office/word/2010/wordprocessingShape" mc:Ignorable="w14 w15 w16se w16cid w16 w16cex w16sdtdh wp14">
+<w:hdr xmlns:wpc="http://schemas.microsoft.com/office/word/2010/wordprocessingCanvas" xmlns:cx="http://schemas.microsoft.com/office/drawing/2014/chartex" xmlns:cx1="http://schemas.microsoft.com/office/drawing/2015/9/8/chartex" xmlns:cx2="http://schemas.microsoft.com/office/drawing/2015/10/21/chartex" xmlns:cx3="http://schemas.microsoft.com/office/drawing/2016/5/9/chartex" xmlns:cx4="http://schemas.microsoft.com/office/drawing/2016/5/10/chartex" xmlns:cx5="http://schemas.microsoft.com/office/drawing/2016/5/11/chartex" xmlns:cx6="http://schemas.microsoft.com/office/drawing/2016/5/12/chartex" xmlns:cx7="http://schemas.microsoft.com/office/drawing/2016/5/13/chartex" xmlns:cx8="http://schemas.microsoft.com/office/drawing/2016/5/14/chartex" xmlns:mc="http://schemas.openxmlformats.org/markup-compatibility/2006" xmlns:aink="http://schemas.microsoft.com/office/drawing/2016/ink" xmlns:am3d="http://schemas.microsoft.com/office/drawing/2017/model3d" xmlns:o="urn:schemas-microsoft-com:office:office" xmlns:r="http://schemas.openxmlformats.org/officeDocument/2006/relationships" xmlns:m="http://schemas.openxmlformats.org/officeDocument/2006/math" xmlns:v="urn:schemas-microsoft-com:vml" xmlns:wp14="http://schemas.microsoft.com/office/word/2010/wordprocessingDrawing" xmlns:wp="http://schemas.openxmlformats.org/drawingml/2006/wordprocessingDrawing" xmlns:w10="urn:schemas-microsoft-com:office:word" xmlns:w="http://schemas.openxmlformats.org/wordprocessingml/2006/main" xmlns:w14="http://schemas.microsoft.com/office/word/2010/wordml" xmlns:w15="http://schemas.microsoft.com/office/word/2012/wordml" xmlns:w16cex="http://schemas.microsoft.com/office/word/2018/wordml/cex" xmlns:w16cid="http://schemas.microsoft.com/office/word/2016/wordml/cid" xmlns:w16="http://schemas.microsoft.com/office/word/2018/wordml" xmlns:w16sdtdh="http://schemas.microsoft.com/office/word/2020/wordml/sdtdatahash" xmlns:w16se="http://schemas.microsoft.com/office/word/2015/wordml/symex" xmlns:wpg="http://schemas.microsoft.com/office/word/2010/wordprocessingGroup" xmlns:wpi="http://schemas.microsoft.com/office/word/2010/wordprocessingInk" xmlns:wne="http://schemas.microsoft.com/office/word/2006/wordml" xmlns:wps="http://schemas.microsoft.com/office/word/2010/wordprocessingShape" mc:Ignorable="w14 w15 w16se w16cid w16 w16cex w16sdtdh wp14">
   <w:p>
     <w:pPr>
       <w:pStyle w:val="Cabealho"/>
@@ -2221,7 +2241,7 @@
 </file>
 
 <file path=word/header2.xml><?xml version="1.0" encoding="utf-8"?>
-<w:hdr xmlns:wpc="http://schemas.microsoft.com/office/word/2010/wordprocessingCanvas" xmlns:cx="http://schemas.microsoft.com/office/drawing/2014/chartex" xmlns:cx1="http://schemas.microsoft.com/office/drawing/2015/9/8/chartex" xmlns:cx2="http://schemas.microsoft.com/office/drawing/2015/10/21/chartex" xmlns:cx3="http://schemas.microsoft.com/office/drawing/2016/5/9/chartex" xmlns:cx4="http://schemas.microsoft.com/office/drawing/2016/5/10/chartex" xmlns:cx5="http://schemas.microsoft.com/office/drawing/2016/5/11/chartex" xmlns:cx6="http://schemas.microsoft.com/office/drawing/2016/5/12/chartex" xmlns:cx7="http://schemas.microsoft.com/office/drawing/2016/5/13/chartex" xmlns:cx8="http://schemas.microsoft.com/office/drawing/2016/5/14/chartex" xmlns:mc="http://schemas.openxmlformats.org/markup-compatibility/2006" xmlns:aink="http://schemas.microsoft.com/office/drawing/2016/ink" xmlns:am3d="http://schemas.microsoft.com/office/drawing/2017/model3d" xmlns:o="urn:schemas-microsoft-com:office:office" xmlns:oel="http://schemas.microsoft.com/office/2019/extlst" xmlns:r="http://schemas.openxmlformats.org/officeDocument/2006/relationships" xmlns:m="http://schemas.openxmlformats.org/officeDocument/2006/math" xmlns:v="urn:schemas-microsoft-com:vml" xmlns:wp14="http://schemas.microsoft.com/office/word/2010/wordprocessingDrawing" xmlns:wp="http://schemas.openxmlformats.org/drawingml/2006/wordprocessingDrawing" xmlns:w10="urn:schemas-microsoft-com:office:word" xmlns:w="http://schemas.openxmlformats.org/wordprocessingml/2006/main" xmlns:w14="http://schemas.microsoft.com/office/word/2010/wordml" xmlns:w15="http://schemas.microsoft.com/office/word/2012/wordml" xmlns:w16cex="http://schemas.microsoft.com/office/word/2018/wordml/cex" xmlns:w16cid="http://schemas.microsoft.com/office/word/2016/wordml/cid" xmlns:w16="http://schemas.microsoft.com/office/word/2018/wordml" xmlns:w16sdtdh="http://schemas.microsoft.com/office/word/2020/wordml/sdtdatahash" xmlns:w16se="http://schemas.microsoft.com/office/word/2015/wordml/symex" xmlns:wpg="http://schemas.microsoft.com/office/word/2010/wordprocessingGroup" xmlns:wpi="http://schemas.microsoft.com/office/word/2010/wordprocessingInk" xmlns:wne="http://schemas.microsoft.com/office/word/2006/wordml" xmlns:wps="http://schemas.microsoft.com/office/word/2010/wordprocessingShape" mc:Ignorable="w14 w15 w16se w16cid w16 w16cex w16sdtdh wp14">
+<w:hdr xmlns:wpc="http://schemas.microsoft.com/office/word/2010/wordprocessingCanvas" xmlns:cx="http://schemas.microsoft.com/office/drawing/2014/chartex" xmlns:cx1="http://schemas.microsoft.com/office/drawing/2015/9/8/chartex" xmlns:cx2="http://schemas.microsoft.com/office/drawing/2015/10/21/chartex" xmlns:cx3="http://schemas.microsoft.com/office/drawing/2016/5/9/chartex" xmlns:cx4="http://schemas.microsoft.com/office/drawing/2016/5/10/chartex" xmlns:cx5="http://schemas.microsoft.com/office/drawing/2016/5/11/chartex" xmlns:cx6="http://schemas.microsoft.com/office/drawing/2016/5/12/chartex" xmlns:cx7="http://schemas.microsoft.com/office/drawing/2016/5/13/chartex" xmlns:cx8="http://schemas.microsoft.com/office/drawing/2016/5/14/chartex" xmlns:mc="http://schemas.openxmlformats.org/markup-compatibility/2006" xmlns:aink="http://schemas.microsoft.com/office/drawing/2016/ink" xmlns:am3d="http://schemas.microsoft.com/office/drawing/2017/model3d" xmlns:o="urn:schemas-microsoft-com:office:office" xmlns:r="http://schemas.openxmlformats.org/officeDocument/2006/relationships" xmlns:m="http://schemas.openxmlformats.org/officeDocument/2006/math" xmlns:v="urn:schemas-microsoft-com:vml" xmlns:wp14="http://schemas.microsoft.com/office/word/2010/wordprocessingDrawing" xmlns:wp="http://schemas.openxmlformats.org/drawingml/2006/wordprocessingDrawing" xmlns:w10="urn:schemas-microsoft-com:office:word" xmlns:w="http://schemas.openxmlformats.org/wordprocessingml/2006/main" xmlns:w14="http://schemas.microsoft.com/office/word/2010/wordml" xmlns:w15="http://schemas.microsoft.com/office/word/2012/wordml" xmlns:w16cex="http://schemas.microsoft.com/office/word/2018/wordml/cex" xmlns:w16cid="http://schemas.microsoft.com/office/word/2016/wordml/cid" xmlns:w16="http://schemas.microsoft.com/office/word/2018/wordml" xmlns:w16sdtdh="http://schemas.microsoft.com/office/word/2020/wordml/sdtdatahash" xmlns:w16se="http://schemas.microsoft.com/office/word/2015/wordml/symex" xmlns:wpg="http://schemas.microsoft.com/office/word/2010/wordprocessingGroup" xmlns:wpi="http://schemas.microsoft.com/office/word/2010/wordprocessingInk" xmlns:wne="http://schemas.microsoft.com/office/word/2006/wordml" xmlns:wps="http://schemas.microsoft.com/office/word/2010/wordprocessingShape" mc:Ignorable="w14 w15 w16se w16cid w16 w16cex w16sdtdh wp14">
   <w:p>
     <w:pPr>
       <w:pStyle w:val="Cabealho"/>
@@ -2279,7 +2299,7 @@
 </file>
 
 <file path=word/numbering.xml><?xml version="1.0" encoding="utf-8"?>
-<w:numbering xmlns:wpc="http://schemas.microsoft.com/office/word/2010/wordprocessingCanvas" xmlns:cx="http://schemas.microsoft.com/office/drawing/2014/chartex" xmlns:cx1="http://schemas.microsoft.com/office/drawing/2015/9/8/chartex" xmlns:cx2="http://schemas.microsoft.com/office/drawing/2015/10/21/chartex" xmlns:cx3="http://schemas.microsoft.com/office/drawing/2016/5/9/chartex" xmlns:cx4="http://schemas.microsoft.com/office/drawing/2016/5/10/chartex" xmlns:cx5="http://schemas.microsoft.com/office/drawing/2016/5/11/chartex" xmlns:cx6="http://schemas.microsoft.com/office/drawing/2016/5/12/chartex" xmlns:cx7="http://schemas.microsoft.com/office/drawing/2016/5/13/chartex" xmlns:cx8="http://schemas.microsoft.com/office/drawing/2016/5/14/chartex" xmlns:mc="http://schemas.openxmlformats.org/markup-compatibility/2006" xmlns:aink="http://schemas.microsoft.com/office/drawing/2016/ink" xmlns:am3d="http://schemas.microsoft.com/office/drawing/2017/model3d" xmlns:o="urn:schemas-microsoft-com:office:office" xmlns:oel="http://schemas.microsoft.com/office/2019/extlst" xmlns:r="http://schemas.openxmlformats.org/officeDocument/2006/relationships" xmlns:m="http://schemas.openxmlformats.org/officeDocument/2006/math" xmlns:v="urn:schemas-microsoft-com:vml" xmlns:wp14="http://schemas.microsoft.com/office/word/2010/wordprocessingDrawing" xmlns:wp="http://schemas.openxmlformats.org/drawingml/2006/wordprocessingDrawing" xmlns:w10="urn:schemas-microsoft-com:office:word" xmlns:w="http://schemas.openxmlformats.org/wordprocessingml/2006/main" xmlns:w14="http://schemas.microsoft.com/office/word/2010/wordml" xmlns:w15="http://schemas.microsoft.com/office/word/2012/wordml" xmlns:w16cex="http://schemas.microsoft.com/office/word/2018/wordml/cex" xmlns:w16cid="http://schemas.microsoft.com/office/word/2016/wordml/cid" xmlns:w16="http://schemas.microsoft.com/office/word/2018/wordml" xmlns:w16sdtdh="http://schemas.microsoft.com/office/word/2020/wordml/sdtdatahash" xmlns:w16se="http://schemas.microsoft.com/office/word/2015/wordml/symex" xmlns:wpg="http://schemas.microsoft.com/office/word/2010/wordprocessingGroup" xmlns:wpi="http://schemas.microsoft.com/office/word/2010/wordprocessingInk" xmlns:wne="http://schemas.microsoft.com/office/word/2006/wordml" xmlns:wps="http://schemas.microsoft.com/office/word/2010/wordprocessingShape" mc:Ignorable="w14 w15 w16se w16cid w16 w16cex w16sdtdh wp14">
+<w:numbering xmlns:wpc="http://schemas.microsoft.com/office/word/2010/wordprocessingCanvas" xmlns:cx="http://schemas.microsoft.com/office/drawing/2014/chartex" xmlns:cx1="http://schemas.microsoft.com/office/drawing/2015/9/8/chartex" xmlns:cx2="http://schemas.microsoft.com/office/drawing/2015/10/21/chartex" xmlns:cx3="http://schemas.microsoft.com/office/drawing/2016/5/9/chartex" xmlns:cx4="http://schemas.microsoft.com/office/drawing/2016/5/10/chartex" xmlns:cx5="http://schemas.microsoft.com/office/drawing/2016/5/11/chartex" xmlns:cx6="http://schemas.microsoft.com/office/drawing/2016/5/12/chartex" xmlns:cx7="http://schemas.microsoft.com/office/drawing/2016/5/13/chartex" xmlns:cx8="http://schemas.microsoft.com/office/drawing/2016/5/14/chartex" xmlns:mc="http://schemas.openxmlformats.org/markup-compatibility/2006" xmlns:aink="http://schemas.microsoft.com/office/drawing/2016/ink" xmlns:am3d="http://schemas.microsoft.com/office/drawing/2017/model3d" xmlns:o="urn:schemas-microsoft-com:office:office" xmlns:r="http://schemas.openxmlformats.org/officeDocument/2006/relationships" xmlns:m="http://schemas.openxmlformats.org/officeDocument/2006/math" xmlns:v="urn:schemas-microsoft-com:vml" xmlns:wp14="http://schemas.microsoft.com/office/word/2010/wordprocessingDrawing" xmlns:wp="http://schemas.openxmlformats.org/drawingml/2006/wordprocessingDrawing" xmlns:w10="urn:schemas-microsoft-com:office:word" xmlns:w="http://schemas.openxmlformats.org/wordprocessingml/2006/main" xmlns:w14="http://schemas.microsoft.com/office/word/2010/wordml" xmlns:w15="http://schemas.microsoft.com/office/word/2012/wordml" xmlns:w16cex="http://schemas.microsoft.com/office/word/2018/wordml/cex" xmlns:w16cid="http://schemas.microsoft.com/office/word/2016/wordml/cid" xmlns:w16="http://schemas.microsoft.com/office/word/2018/wordml" xmlns:w16sdtdh="http://schemas.microsoft.com/office/word/2020/wordml/sdtdatahash" xmlns:w16se="http://schemas.microsoft.com/office/word/2015/wordml/symex" xmlns:wpg="http://schemas.microsoft.com/office/word/2010/wordprocessingGroup" xmlns:wpi="http://schemas.microsoft.com/office/word/2010/wordprocessingInk" xmlns:wne="http://schemas.microsoft.com/office/word/2006/wordml" xmlns:wps="http://schemas.microsoft.com/office/word/2010/wordprocessingShape" mc:Ignorable="w14 w15 w16se w16cid w16 w16cex w16sdtdh wp14">
   <w:abstractNum w:abstractNumId="0" w15:restartNumberingAfterBreak="0">
     <w:nsid w:val="00E20DC6"/>
     <w:multiLevelType w:val="multilevel"/>
@@ -2842,22 +2862,22 @@
       </w:pPr>
     </w:lvl>
   </w:abstractNum>
-  <w:num w:numId="1" w16cid:durableId="925305217">
+  <w:num w:numId="1">
     <w:abstractNumId w:val="5"/>
   </w:num>
-  <w:num w:numId="2" w16cid:durableId="1157846375">
+  <w:num w:numId="2">
     <w:abstractNumId w:val="3"/>
   </w:num>
-  <w:num w:numId="3" w16cid:durableId="671954624">
+  <w:num w:numId="3">
     <w:abstractNumId w:val="4"/>
   </w:num>
-  <w:num w:numId="4" w16cid:durableId="905840097">
+  <w:num w:numId="4">
     <w:abstractNumId w:val="1"/>
   </w:num>
-  <w:num w:numId="5" w16cid:durableId="1789426834">
+  <w:num w:numId="5">
     <w:abstractNumId w:val="2"/>
   </w:num>
-  <w:num w:numId="6" w16cid:durableId="650674033">
+  <w:num w:numId="6">
     <w:abstractNumId w:val="0"/>
   </w:num>
 </w:numbering>
@@ -3503,6 +3523,18 @@
       <w:lang w:eastAsia="pt-BR"/>
     </w:rPr>
   </w:style>
+  <w:style w:type="character" w:styleId="MenoPendente">
+    <w:name w:val="Unresolved Mention"/>
+    <w:basedOn w:val="Fontepargpadro"/>
+    <w:uiPriority w:val="99"/>
+    <w:semiHidden/>
+    <w:unhideWhenUsed/>
+    <w:rsid w:val="00D11618"/>
+    <w:rPr>
+      <w:color w:val="605E5C"/>
+      <w:shd w:val="clear" w:color="auto" w:fill="E1DFDD"/>
+    </w:rPr>
+  </w:style>
 </w:styles>
 </file>
 
@@ -3802,21 +3834,15 @@
 </file>
 
 <file path=customXml/item1.xml><?xml version="1.0" encoding="utf-8"?>
-<b:Sources xmlns:b="http://schemas.openxmlformats.org/officeDocument/2006/bibliography" xmlns="http://schemas.openxmlformats.org/officeDocument/2006/bibliography" SelectedStyle="\APASixthEditionOfficeOnline.xsl" StyleName="APA" Version="6"/>
+<?mso-contentType ?>
+<FormTemplates xmlns="http://schemas.microsoft.com/sharepoint/v3/contenttype/forms">
+  <Display>DocumentLibraryForm</Display>
+  <Edit>DocumentLibraryForm</Edit>
+  <New>DocumentLibraryForm</New>
+</FormTemplates>
 </file>
 
 <file path=customXml/item2.xml><?xml version="1.0" encoding="utf-8"?>
-<p:properties xmlns:p="http://schemas.microsoft.com/office/2006/metadata/properties" xmlns:xsi="http://www.w3.org/2001/XMLSchema-instance" xmlns:pc="http://schemas.microsoft.com/office/infopath/2007/PartnerControls">
-  <documentManagement>
-    <TaxCatchAll xmlns="32fd580d-99dd-4487-ad22-63aca76adb31" xsi:nil="true"/>
-    <lcf76f155ced4ddcb4097134ff3c332f xmlns="3f61472f-d3e7-46df-8dad-ed6e06f90f43">
-      <Terms xmlns="http://schemas.microsoft.com/office/infopath/2007/PartnerControls"/>
-    </lcf76f155ced4ddcb4097134ff3c332f>
-  </documentManagement>
-</p:properties>
-</file>
-
-<file path=customXml/item3.xml><?xml version="1.0" encoding="utf-8"?>
 <ct:contentTypeSchema xmlns:ct="http://schemas.microsoft.com/office/2006/metadata/contentType" xmlns:ma="http://schemas.microsoft.com/office/2006/metadata/properties/metaAttributes" ct:_="" ma:_="" ma:contentTypeName="Documento" ma:contentTypeID="0x010100091A6C91F154214193999E2E64CD17F1" ma:contentTypeVersion="13" ma:contentTypeDescription="Crie um novo documento." ma:contentTypeScope="" ma:versionID="95d0830346a28aae8554323ab05fce2e">
   <xsd:schema xmlns:xsd="http://www.w3.org/2001/XMLSchema" xmlns:xs="http://www.w3.org/2001/XMLSchema" xmlns:p="http://schemas.microsoft.com/office/2006/metadata/properties" xmlns:ns2="3f61472f-d3e7-46df-8dad-ed6e06f90f43" xmlns:ns3="32fd580d-99dd-4487-ad22-63aca76adb31" targetNamespace="http://schemas.microsoft.com/office/2006/metadata/properties" ma:root="true" ma:fieldsID="fcf0ce029bcc6c2aeddd8f39b0be6643" ns2:_="" ns3:_="">
     <xsd:import namespace="3f61472f-d3e7-46df-8dad-ed6e06f90f43"/>
@@ -4025,35 +4051,30 @@
 </ct:contentTypeSchema>
 </file>
 
+<file path=customXml/item3.xml><?xml version="1.0" encoding="utf-8"?>
+<p:properties xmlns:p="http://schemas.microsoft.com/office/2006/metadata/properties" xmlns:xsi="http://www.w3.org/2001/XMLSchema-instance" xmlns:pc="http://schemas.microsoft.com/office/infopath/2007/PartnerControls">
+  <documentManagement>
+    <TaxCatchAll xmlns="32fd580d-99dd-4487-ad22-63aca76adb31" xsi:nil="true"/>
+    <lcf76f155ced4ddcb4097134ff3c332f xmlns="3f61472f-d3e7-46df-8dad-ed6e06f90f43">
+      <Terms xmlns="http://schemas.microsoft.com/office/infopath/2007/PartnerControls"/>
+    </lcf76f155ced4ddcb4097134ff3c332f>
+  </documentManagement>
+</p:properties>
+</file>
+
 <file path=customXml/item4.xml><?xml version="1.0" encoding="utf-8"?>
-<?mso-contentType ?>
-<FormTemplates xmlns="http://schemas.microsoft.com/sharepoint/v3/contenttype/forms">
-  <Display>DocumentLibraryForm</Display>
-  <Edit>DocumentLibraryForm</Edit>
-  <New>DocumentLibraryForm</New>
-</FormTemplates>
+<b:Sources xmlns:b="http://schemas.openxmlformats.org/officeDocument/2006/bibliography" xmlns="http://schemas.openxmlformats.org/officeDocument/2006/bibliography" SelectedStyle="\APASixthEditionOfficeOnline.xsl" StyleName="APA" Version="6"/>
 </file>
 
 <file path=customXml/itemProps1.xml><?xml version="1.0" encoding="utf-8"?>
-<ds:datastoreItem xmlns:ds="http://schemas.openxmlformats.org/officeDocument/2006/customXml" ds:itemID="{DCD415CA-C0CB-46D1-90EC-94756CA23379}">
+<ds:datastoreItem xmlns:ds="http://schemas.openxmlformats.org/officeDocument/2006/customXml" ds:itemID="{0161B7CB-F0D6-4830-B803-7EDD25979007}">
   <ds:schemaRefs>
-    <ds:schemaRef ds:uri="http://schemas.openxmlformats.org/officeDocument/2006/bibliography"/>
+    <ds:schemaRef ds:uri="http://schemas.microsoft.com/sharepoint/v3/contenttype/forms"/>
   </ds:schemaRefs>
 </ds:datastoreItem>
 </file>
 
 <file path=customXml/itemProps2.xml><?xml version="1.0" encoding="utf-8"?>
-<ds:datastoreItem xmlns:ds="http://schemas.openxmlformats.org/officeDocument/2006/customXml" ds:itemID="{45A504DF-A675-46CF-B4C4-B539554E8284}">
-  <ds:schemaRefs>
-    <ds:schemaRef ds:uri="http://schemas.microsoft.com/office/2006/metadata/properties"/>
-    <ds:schemaRef ds:uri="http://schemas.microsoft.com/office/infopath/2007/PartnerControls"/>
-    <ds:schemaRef ds:uri="32fd580d-99dd-4487-ad22-63aca76adb31"/>
-    <ds:schemaRef ds:uri="3f61472f-d3e7-46df-8dad-ed6e06f90f43"/>
-  </ds:schemaRefs>
-</ds:datastoreItem>
-</file>
-
-<file path=customXml/itemProps3.xml><?xml version="1.0" encoding="utf-8"?>
 <ds:datastoreItem xmlns:ds="http://schemas.openxmlformats.org/officeDocument/2006/customXml" ds:itemID="{CC681E3F-1814-4170-8CCA-C3E8C6DD2885}">
   <ds:schemaRefs>
     <ds:schemaRef ds:uri="http://schemas.microsoft.com/office/2006/metadata/contentType"/>
@@ -4072,10 +4093,21 @@
 </ds:datastoreItem>
 </file>
 
+<file path=customXml/itemProps3.xml><?xml version="1.0" encoding="utf-8"?>
+<ds:datastoreItem xmlns:ds="http://schemas.openxmlformats.org/officeDocument/2006/customXml" ds:itemID="{45A504DF-A675-46CF-B4C4-B539554E8284}">
+  <ds:schemaRefs>
+    <ds:schemaRef ds:uri="http://schemas.microsoft.com/office/2006/metadata/properties"/>
+    <ds:schemaRef ds:uri="http://schemas.microsoft.com/office/infopath/2007/PartnerControls"/>
+    <ds:schemaRef ds:uri="32fd580d-99dd-4487-ad22-63aca76adb31"/>
+    <ds:schemaRef ds:uri="3f61472f-d3e7-46df-8dad-ed6e06f90f43"/>
+  </ds:schemaRefs>
+</ds:datastoreItem>
+</file>
+
 <file path=customXml/itemProps4.xml><?xml version="1.0" encoding="utf-8"?>
-<ds:datastoreItem xmlns:ds="http://schemas.openxmlformats.org/officeDocument/2006/customXml" ds:itemID="{0161B7CB-F0D6-4830-B803-7EDD25979007}">
+<ds:datastoreItem xmlns:ds="http://schemas.openxmlformats.org/officeDocument/2006/customXml" ds:itemID="{DCD415CA-C0CB-46D1-90EC-94756CA23379}">
   <ds:schemaRefs>
-    <ds:schemaRef ds:uri="http://schemas.microsoft.com/sharepoint/v3/contenttype/forms"/>
+    <ds:schemaRef ds:uri="http://schemas.openxmlformats.org/officeDocument/2006/bibliography"/>
   </ds:schemaRefs>
 </ds:datastoreItem>
 </file>
</xml_diff>